<commit_message>
nmv 16 12 2022
</commit_message>
<xml_diff>
--- a/TS-Padam/TS-1.8/TS 1.8 Malayalam Pada Paatam Corrections.docx
+++ b/TS-Padam/TS-1.8/TS 1.8 Malayalam Pada Paatam Corrections.docx
@@ -92,31 +92,19 @@
           <w:szCs w:val="32"/>
           <w:u w:val="single"/>
         </w:rPr>
-        <w:t xml:space="preserve">Observed </w:t>
+        <w:t xml:space="preserve">Observed till </w:t>
       </w:r>
-      <w:proofErr w:type="gramStart"/>
       <w:r>
         <w:rPr>
           <w:b/>
           <w:bCs/>
           <w:sz w:val="32"/>
           <w:szCs w:val="32"/>
-          <w:u w:val="single"/>
-        </w:rPr>
-        <w:t xml:space="preserve">till </w:t>
-      </w:r>
-      <w:r>
-        <w:rPr>
-          <w:b/>
-          <w:bCs/>
-          <w:sz w:val="32"/>
-          <w:szCs w:val="32"/>
           <w:highlight w:val="red"/>
           <w:u w:val="single"/>
         </w:rPr>
         <w:t>?????</w:t>
       </w:r>
-      <w:proofErr w:type="gramEnd"/>
     </w:p>
     <w:p>
       <w:pPr>
@@ -134,25 +122,7 @@
           <w:sz w:val="32"/>
           <w:szCs w:val="32"/>
         </w:rPr>
-        <w:t>(</w:t>
-      </w:r>
-      <w:proofErr w:type="gramStart"/>
-      <w:r>
-        <w:rPr>
-          <w:bCs/>
-          <w:sz w:val="32"/>
-          <w:szCs w:val="32"/>
-        </w:rPr>
-        <w:t>ignore</w:t>
-      </w:r>
-      <w:proofErr w:type="gramEnd"/>
-      <w:r>
-        <w:rPr>
-          <w:bCs/>
-          <w:sz w:val="32"/>
-          <w:szCs w:val="32"/>
-        </w:rPr>
-        <w:t xml:space="preserve"> those which are already incorporated in your book’s version and date)</w:t>
+        <w:t>(ignore those which are already incorporated in your book’s version and date)</w:t>
       </w:r>
     </w:p>
     <w:tbl>
@@ -457,18 +427,8 @@
                 <w:sz w:val="28"/>
                 <w:szCs w:val="28"/>
               </w:rPr>
-              <w:t xml:space="preserve">Panchaati No. </w:t>
-            </w:r>
-            <w:proofErr w:type="gramStart"/>
-            <w:r>
-              <w:rPr>
-                <w:b/>
-                <w:sz w:val="28"/>
-                <w:szCs w:val="28"/>
-              </w:rPr>
-              <w:t>-  23</w:t>
-            </w:r>
-            <w:proofErr w:type="gramEnd"/>
+              <w:t>Panchaati No. -  23</w:t>
+            </w:r>
           </w:p>
         </w:tc>
         <w:tc>
@@ -870,7 +830,7 @@
                 <w:sz w:val="28"/>
                 <w:szCs w:val="28"/>
               </w:rPr>
-              <w:t>19</w:t>
+              <w:t>15</w:t>
             </w:r>
             <w:r>
               <w:rPr>
@@ -890,7 +850,7 @@
                 <w:sz w:val="28"/>
                 <w:szCs w:val="28"/>
               </w:rPr>
-              <w:t>1</w:t>
+              <w:t>2</w:t>
             </w:r>
             <w:r>
               <w:rPr>
@@ -956,7 +916,7 @@
                 <w:sz w:val="28"/>
                 <w:szCs w:val="28"/>
               </w:rPr>
-              <w:t>14</w:t>
+              <w:t>39</w:t>
             </w:r>
           </w:p>
           <w:p>
@@ -982,9 +942,8 @@
                 <w:sz w:val="28"/>
                 <w:szCs w:val="28"/>
               </w:rPr>
-              <w:t xml:space="preserve">Panchaati No. </w:t>
-            </w:r>
-            <w:proofErr w:type="gramStart"/>
+              <w:t xml:space="preserve">Panchaati No. -  </w:t>
+            </w:r>
             <w:r>
               <w:rPr>
                 <w:rFonts w:cs="Arial"/>
@@ -993,7 +952,7 @@
                 <w:sz w:val="28"/>
                 <w:szCs w:val="28"/>
               </w:rPr>
-              <w:t xml:space="preserve">-  </w:t>
+              <w:t>3</w:t>
             </w:r>
             <w:r>
               <w:rPr>
@@ -1003,9 +962,8 @@
                 <w:sz w:val="28"/>
                 <w:szCs w:val="28"/>
               </w:rPr>
-              <w:t>35</w:t>
-            </w:r>
-            <w:proofErr w:type="gramEnd"/>
+              <w:t>0</w:t>
+            </w:r>
           </w:p>
         </w:tc>
         <w:tc>
@@ -1036,57 +994,93 @@
             <w:r>
               <w:rPr>
                 <w:rFonts w:ascii="BRH Malayalam Extra" w:hAnsi="BRH Malayalam Extra" w:cs="BRH Malayalam Extra"/>
-                <w:sz w:val="40"/>
-                <w:szCs w:val="40"/>
-                <w:lang w:val="en-IN" w:eastAsia="en-IN"/>
-              </w:rPr>
-              <w:t>e</w:t>
-            </w:r>
-            <w:r>
-              <w:rPr>
-                <w:rFonts w:ascii="BRH Malayalam Extra" w:hAnsi="BRH Malayalam Extra" w:cs="BRH Malayalam Extra"/>
-                <w:sz w:val="32"/>
-                <w:szCs w:val="40"/>
-                <w:lang w:val="en-IN" w:eastAsia="en-IN"/>
-              </w:rPr>
-              <w:t>–</w:t>
-            </w:r>
-            <w:r>
-              <w:rPr>
-                <w:rFonts w:ascii="BRH Malayalam Extra" w:hAnsi="BRH Malayalam Extra" w:cs="BRH Malayalam Extra"/>
-                <w:sz w:val="40"/>
-                <w:szCs w:val="40"/>
+                <w:sz w:val="36"/>
+                <w:szCs w:val="36"/>
+                <w:lang w:val="en-IN" w:eastAsia="en-IN"/>
+              </w:rPr>
+              <w:t>A</w:t>
+            </w:r>
+            <w:r>
+              <w:rPr>
+                <w:rFonts w:ascii="BRH Malayalam Extra" w:hAnsi="BRH Malayalam Extra" w:cs="BRH Malayalam Extra"/>
+                <w:sz w:val="28"/>
+                <w:szCs w:val="36"/>
+                <w:lang w:val="en-IN" w:eastAsia="en-IN"/>
+              </w:rPr>
+              <w:t>–</w:t>
+            </w:r>
+            <w:r>
+              <w:rPr>
+                <w:rFonts w:ascii="BRH Malayalam Extra" w:hAnsi="BRH Malayalam Extra" w:cs="BRH Malayalam Extra"/>
+                <w:sz w:val="36"/>
+                <w:szCs w:val="36"/>
+                <w:lang w:val="en-IN" w:eastAsia="en-IN"/>
+              </w:rPr>
+              <w:t>Ç</w:t>
+            </w:r>
+            <w:r>
+              <w:rPr>
+                <w:rFonts w:ascii="BRH Malayalam Extra" w:hAnsi="BRH Malayalam Extra" w:cs="BRH Malayalam Extra"/>
+                <w:sz w:val="28"/>
+                <w:szCs w:val="36"/>
+                <w:lang w:val="en-IN" w:eastAsia="en-IN"/>
+              </w:rPr>
+              <w:t>–</w:t>
+            </w:r>
+            <w:r>
+              <w:rPr>
+                <w:rFonts w:ascii="BRH Malayalam Extra" w:hAnsi="BRH Malayalam Extra" w:cs="BRH Malayalam Extra"/>
+                <w:sz w:val="36"/>
+                <w:szCs w:val="36"/>
+                <w:lang w:val="en-IN" w:eastAsia="en-IN"/>
+              </w:rPr>
+              <w:t>ky</w:t>
+            </w:r>
+            <w:r>
+              <w:rPr>
+                <w:rFonts w:ascii="BRH Malayalam Extra" w:hAnsi="BRH Malayalam Extra" w:cs="BRH Malayalam Extra"/>
+                <w:sz w:val="28"/>
+                <w:szCs w:val="36"/>
+                <w:lang w:val="en-IN" w:eastAsia="en-IN"/>
+              </w:rPr>
+              <w:t>–</w:t>
+            </w:r>
+            <w:r>
+              <w:rPr>
+                <w:rFonts w:ascii="BRH Malayalam Extra" w:hAnsi="BRH Malayalam Extra" w:cs="BRH Malayalam Extra"/>
+                <w:sz w:val="36"/>
+                <w:szCs w:val="36"/>
+                <w:lang w:val="en-IN" w:eastAsia="en-IN"/>
+              </w:rPr>
+              <w:t>±</w:t>
+            </w:r>
+            <w:r>
+              <w:rPr>
+                <w:rFonts w:ascii="BRH Malayalam Extra" w:hAnsi="BRH Malayalam Extra" w:cs="BRH Malayalam Extra"/>
+                <w:sz w:val="28"/>
+                <w:szCs w:val="36"/>
+                <w:lang w:val="en-IN" w:eastAsia="en-IN"/>
+              </w:rPr>
+              <w:t>–</w:t>
+            </w:r>
+            <w:r>
+              <w:rPr>
+                <w:rFonts w:ascii="BRH Malayalam Extra" w:hAnsi="BRH Malayalam Extra" w:cs="BRH Malayalam Extra"/>
+                <w:sz w:val="36"/>
+                <w:szCs w:val="36"/>
                 <w:highlight w:val="yellow"/>
                 <w:lang w:val="en-IN" w:eastAsia="en-IN"/>
               </w:rPr>
-              <w:t>r</w:t>
-            </w:r>
-            <w:r>
-              <w:rPr>
-                <w:rFonts w:ascii="BRH Malayalam Extra" w:hAnsi="BRH Malayalam Extra" w:cs="BRH Malayalam Extra"/>
-                <w:sz w:val="40"/>
-                <w:szCs w:val="40"/>
-                <w:lang w:val="en-IN" w:eastAsia="en-IN"/>
-              </w:rPr>
-              <w:t>æ¦</w:t>
-            </w:r>
-            <w:r>
-              <w:rPr>
-                <w:rFonts w:ascii="BRH Malayalam Extra" w:hAnsi="BRH Malayalam Extra" w:cs="BRH Malayalam Extra"/>
-                <w:sz w:val="32"/>
-                <w:szCs w:val="40"/>
-                <w:lang w:val="en-IN" w:eastAsia="en-IN"/>
-              </w:rPr>
-              <w:t>–</w:t>
-            </w:r>
-            <w:r>
-              <w:rPr>
-                <w:rFonts w:ascii="BRH Malayalam Extra" w:hAnsi="BRH Malayalam Extra" w:cs="BRH Malayalam Extra"/>
-                <w:sz w:val="40"/>
-                <w:szCs w:val="40"/>
-                <w:lang w:val="en-IN" w:eastAsia="en-IN"/>
-              </w:rPr>
-              <w:t>tz | b±y—Yx |</w:t>
+              <w:t>by</w:t>
+            </w:r>
+            <w:r>
+              <w:rPr>
+                <w:rFonts w:ascii="BRH Malayalam Extra" w:hAnsi="BRH Malayalam Extra" w:cs="BRH Malayalam Extra"/>
+                <w:sz w:val="36"/>
+                <w:szCs w:val="36"/>
+                <w:lang w:val="en-IN" w:eastAsia="en-IN"/>
+              </w:rPr>
+              <w:t>Zõ—Çky± - sZ§ |</w:t>
             </w:r>
           </w:p>
         </w:tc>
@@ -1115,6 +1109,378 @@
             <w:r>
               <w:rPr>
                 <w:rFonts w:ascii="BRH Malayalam Extra" w:hAnsi="BRH Malayalam Extra" w:cs="BRH Malayalam Extra"/>
+                <w:sz w:val="36"/>
+                <w:szCs w:val="36"/>
+                <w:lang w:val="en-IN" w:eastAsia="en-IN"/>
+              </w:rPr>
+              <w:t>A</w:t>
+            </w:r>
+            <w:r>
+              <w:rPr>
+                <w:rFonts w:ascii="BRH Malayalam Extra" w:hAnsi="BRH Malayalam Extra" w:cs="BRH Malayalam Extra"/>
+                <w:sz w:val="28"/>
+                <w:szCs w:val="36"/>
+                <w:lang w:val="en-IN" w:eastAsia="en-IN"/>
+              </w:rPr>
+              <w:t>–</w:t>
+            </w:r>
+            <w:r>
+              <w:rPr>
+                <w:rFonts w:ascii="BRH Malayalam Extra" w:hAnsi="BRH Malayalam Extra" w:cs="BRH Malayalam Extra"/>
+                <w:sz w:val="36"/>
+                <w:szCs w:val="36"/>
+                <w:lang w:val="en-IN" w:eastAsia="en-IN"/>
+              </w:rPr>
+              <w:t>Ç</w:t>
+            </w:r>
+            <w:r>
+              <w:rPr>
+                <w:rFonts w:ascii="BRH Malayalam Extra" w:hAnsi="BRH Malayalam Extra" w:cs="BRH Malayalam Extra"/>
+                <w:sz w:val="28"/>
+                <w:szCs w:val="36"/>
+                <w:lang w:val="en-IN" w:eastAsia="en-IN"/>
+              </w:rPr>
+              <w:t>–</w:t>
+            </w:r>
+            <w:r>
+              <w:rPr>
+                <w:rFonts w:ascii="BRH Malayalam Extra" w:hAnsi="BRH Malayalam Extra" w:cs="BRH Malayalam Extra"/>
+                <w:sz w:val="36"/>
+                <w:szCs w:val="36"/>
+                <w:lang w:val="en-IN" w:eastAsia="en-IN"/>
+              </w:rPr>
+              <w:t>ky</w:t>
+            </w:r>
+            <w:r>
+              <w:rPr>
+                <w:rFonts w:ascii="BRH Malayalam Extra" w:hAnsi="BRH Malayalam Extra" w:cs="BRH Malayalam Extra"/>
+                <w:sz w:val="28"/>
+                <w:szCs w:val="36"/>
+                <w:lang w:val="en-IN" w:eastAsia="en-IN"/>
+              </w:rPr>
+              <w:t>–</w:t>
+            </w:r>
+            <w:r>
+              <w:rPr>
+                <w:rFonts w:ascii="BRH Malayalam Extra" w:hAnsi="BRH Malayalam Extra" w:cs="BRH Malayalam Extra"/>
+                <w:sz w:val="36"/>
+                <w:szCs w:val="36"/>
+                <w:lang w:val="en-IN" w:eastAsia="en-IN"/>
+              </w:rPr>
+              <w:t>±</w:t>
+            </w:r>
+            <w:r>
+              <w:rPr>
+                <w:rFonts w:ascii="BRH Malayalam Extra" w:hAnsi="BRH Malayalam Extra" w:cs="BRH Malayalam Extra"/>
+                <w:sz w:val="28"/>
+                <w:szCs w:val="36"/>
+                <w:lang w:val="en-IN" w:eastAsia="en-IN"/>
+              </w:rPr>
+              <w:t>–</w:t>
+            </w:r>
+            <w:r>
+              <w:rPr>
+                <w:rFonts w:ascii="BRH Malayalam Extra" w:hAnsi="BRH Malayalam Extra" w:cs="BRH Malayalam Extra"/>
+                <w:sz w:val="36"/>
+                <w:szCs w:val="36"/>
+                <w:highlight w:val="green"/>
+                <w:lang w:val="en-IN" w:eastAsia="en-IN"/>
+              </w:rPr>
+              <w:t>sb</w:t>
+            </w:r>
+            <w:r>
+              <w:rPr>
+                <w:rFonts w:ascii="BRH Malayalam Extra" w:hAnsi="BRH Malayalam Extra" w:cs="BRH Malayalam Extra"/>
+                <w:sz w:val="36"/>
+                <w:szCs w:val="36"/>
+                <w:lang w:val="en-IN" w:eastAsia="en-IN"/>
+              </w:rPr>
+              <w:t>yZõ—Çky±-sZ§ |</w:t>
+            </w:r>
+          </w:p>
+        </w:tc>
+      </w:tr>
+      <w:tr>
+        <w:trPr>
+          <w:trHeight w:val="1202"/>
+        </w:trPr>
+        <w:tc>
+          <w:tcPr>
+            <w:tcW w:w="3310" w:type="dxa"/>
+            <w:tcBorders>
+              <w:top w:val="single" w:sz="4" w:space="0" w:color="000000"/>
+              <w:left w:val="single" w:sz="4" w:space="0" w:color="000000"/>
+              <w:bottom w:val="single" w:sz="4" w:space="0" w:color="000000"/>
+              <w:right w:val="single" w:sz="4" w:space="0" w:color="000000"/>
+            </w:tcBorders>
+            <w:shd w:val="clear" w:color="auto" w:fill="auto"/>
+          </w:tcPr>
+          <w:p>
+            <w:pPr>
+              <w:widowControl w:val="0"/>
+              <w:autoSpaceDE w:val="0"/>
+              <w:autoSpaceDN w:val="0"/>
+              <w:adjustRightInd w:val="0"/>
+              <w:spacing w:before="0" w:line="240" w:lineRule="auto"/>
+              <w:rPr>
+                <w:rFonts w:cs="Arial"/>
+                <w:b/>
+                <w:bCs/>
+                <w:sz w:val="28"/>
+                <w:szCs w:val="28"/>
+              </w:rPr>
+            </w:pPr>
+            <w:r>
+              <w:rPr>
+                <w:rFonts w:cs="Arial"/>
+                <w:b/>
+                <w:bCs/>
+                <w:sz w:val="28"/>
+                <w:szCs w:val="28"/>
+              </w:rPr>
+              <w:t>TS 1.8.</w:t>
+            </w:r>
+            <w:r>
+              <w:rPr>
+                <w:rFonts w:cs="Arial"/>
+                <w:b/>
+                <w:bCs/>
+                <w:sz w:val="28"/>
+                <w:szCs w:val="28"/>
+              </w:rPr>
+              <w:t>19</w:t>
+            </w:r>
+            <w:r>
+              <w:rPr>
+                <w:rFonts w:cs="Arial"/>
+                <w:b/>
+                <w:bCs/>
+                <w:sz w:val="28"/>
+                <w:szCs w:val="28"/>
+              </w:rPr>
+              <w:t>.</w:t>
+            </w:r>
+            <w:r>
+              <w:rPr>
+                <w:rFonts w:cs="Arial"/>
+                <w:b/>
+                <w:bCs/>
+                <w:sz w:val="28"/>
+                <w:szCs w:val="28"/>
+              </w:rPr>
+              <w:t>1</w:t>
+            </w:r>
+            <w:r>
+              <w:rPr>
+                <w:rFonts w:cs="Arial"/>
+                <w:b/>
+                <w:bCs/>
+                <w:sz w:val="28"/>
+                <w:szCs w:val="28"/>
+              </w:rPr>
+              <w:t>– Padam</w:t>
+            </w:r>
+          </w:p>
+          <w:p>
+            <w:pPr>
+              <w:widowControl w:val="0"/>
+              <w:autoSpaceDE w:val="0"/>
+              <w:autoSpaceDN w:val="0"/>
+              <w:adjustRightInd w:val="0"/>
+              <w:spacing w:before="0" w:line="240" w:lineRule="auto"/>
+              <w:rPr>
+                <w:rFonts w:cs="Arial"/>
+                <w:b/>
+                <w:bCs/>
+                <w:sz w:val="28"/>
+                <w:szCs w:val="28"/>
+              </w:rPr>
+            </w:pPr>
+            <w:r>
+              <w:rPr>
+                <w:rFonts w:cs="Arial"/>
+                <w:b/>
+                <w:bCs/>
+                <w:sz w:val="28"/>
+                <w:szCs w:val="28"/>
+              </w:rPr>
+              <w:t xml:space="preserve">Padam No. </w:t>
+            </w:r>
+            <w:r>
+              <w:rPr>
+                <w:rFonts w:cs="Arial"/>
+                <w:b/>
+                <w:bCs/>
+                <w:sz w:val="28"/>
+                <w:szCs w:val="28"/>
+              </w:rPr>
+              <w:t>–</w:t>
+            </w:r>
+            <w:r>
+              <w:rPr>
+                <w:rFonts w:cs="Arial"/>
+                <w:b/>
+                <w:bCs/>
+                <w:sz w:val="28"/>
+                <w:szCs w:val="28"/>
+              </w:rPr>
+              <w:t xml:space="preserve"> </w:t>
+            </w:r>
+            <w:r>
+              <w:rPr>
+                <w:rFonts w:cs="Arial"/>
+                <w:b/>
+                <w:bCs/>
+                <w:sz w:val="28"/>
+                <w:szCs w:val="28"/>
+              </w:rPr>
+              <w:t>14</w:t>
+            </w:r>
+          </w:p>
+          <w:p>
+            <w:pPr>
+              <w:widowControl w:val="0"/>
+              <w:autoSpaceDE w:val="0"/>
+              <w:autoSpaceDN w:val="0"/>
+              <w:adjustRightInd w:val="0"/>
+              <w:spacing w:before="0" w:line="240" w:lineRule="auto"/>
+              <w:rPr>
+                <w:rFonts w:cs="Arial"/>
+                <w:b/>
+                <w:bCs/>
+                <w:sz w:val="28"/>
+                <w:szCs w:val="28"/>
+              </w:rPr>
+            </w:pPr>
+            <w:r>
+              <w:rPr>
+                <w:rFonts w:cs="Arial"/>
+                <w:b/>
+                <w:bCs/>
+                <w:sz w:val="28"/>
+                <w:szCs w:val="28"/>
+              </w:rPr>
+              <w:t xml:space="preserve">Panchaati No. -  </w:t>
+            </w:r>
+            <w:r>
+              <w:rPr>
+                <w:rFonts w:cs="Arial"/>
+                <w:b/>
+                <w:bCs/>
+                <w:sz w:val="28"/>
+                <w:szCs w:val="28"/>
+              </w:rPr>
+              <w:t>35</w:t>
+            </w:r>
+          </w:p>
+        </w:tc>
+        <w:tc>
+          <w:tcPr>
+            <w:tcW w:w="5387" w:type="dxa"/>
+            <w:tcBorders>
+              <w:top w:val="single" w:sz="4" w:space="0" w:color="000000"/>
+              <w:left w:val="single" w:sz="4" w:space="0" w:color="000000"/>
+              <w:bottom w:val="single" w:sz="4" w:space="0" w:color="000000"/>
+              <w:right w:val="single" w:sz="4" w:space="0" w:color="000000"/>
+            </w:tcBorders>
+            <w:shd w:val="clear" w:color="auto" w:fill="auto"/>
+          </w:tcPr>
+          <w:p>
+            <w:pPr>
+              <w:widowControl w:val="0"/>
+              <w:autoSpaceDE w:val="0"/>
+              <w:autoSpaceDN w:val="0"/>
+              <w:adjustRightInd w:val="0"/>
+              <w:spacing w:line="240" w:lineRule="auto"/>
+              <w:rPr>
+                <w:rFonts w:ascii="BRH Malayalam Extra" w:hAnsi="BRH Malayalam Extra" w:cs="BRH Malayalam Extra"/>
+                <w:sz w:val="36"/>
+                <w:szCs w:val="36"/>
+                <w:lang w:val="en-IN" w:eastAsia="en-IN"/>
+              </w:rPr>
+            </w:pPr>
+            <w:r>
+              <w:rPr>
+                <w:rFonts w:ascii="BRH Malayalam Extra" w:hAnsi="BRH Malayalam Extra" w:cs="BRH Malayalam Extra"/>
+                <w:sz w:val="40"/>
+                <w:szCs w:val="40"/>
+                <w:lang w:val="en-IN" w:eastAsia="en-IN"/>
+              </w:rPr>
+              <w:t>e</w:t>
+            </w:r>
+            <w:r>
+              <w:rPr>
+                <w:rFonts w:ascii="BRH Malayalam Extra" w:hAnsi="BRH Malayalam Extra" w:cs="BRH Malayalam Extra"/>
+                <w:sz w:val="32"/>
+                <w:szCs w:val="40"/>
+                <w:lang w:val="en-IN" w:eastAsia="en-IN"/>
+              </w:rPr>
+              <w:t>–</w:t>
+            </w:r>
+            <w:r>
+              <w:rPr>
+                <w:rFonts w:ascii="BRH Malayalam Extra" w:hAnsi="BRH Malayalam Extra" w:cs="BRH Malayalam Extra"/>
+                <w:sz w:val="40"/>
+                <w:szCs w:val="40"/>
+                <w:highlight w:val="yellow"/>
+                <w:lang w:val="en-IN" w:eastAsia="en-IN"/>
+              </w:rPr>
+              <w:t>r</w:t>
+            </w:r>
+            <w:r>
+              <w:rPr>
+                <w:rFonts w:ascii="BRH Malayalam Extra" w:hAnsi="BRH Malayalam Extra" w:cs="BRH Malayalam Extra"/>
+                <w:sz w:val="40"/>
+                <w:szCs w:val="40"/>
+                <w:lang w:val="en-IN" w:eastAsia="en-IN"/>
+              </w:rPr>
+              <w:t>æ¦</w:t>
+            </w:r>
+            <w:r>
+              <w:rPr>
+                <w:rFonts w:ascii="BRH Malayalam Extra" w:hAnsi="BRH Malayalam Extra" w:cs="BRH Malayalam Extra"/>
+                <w:sz w:val="32"/>
+                <w:szCs w:val="40"/>
+                <w:lang w:val="en-IN" w:eastAsia="en-IN"/>
+              </w:rPr>
+              <w:t>–</w:t>
+            </w:r>
+            <w:r>
+              <w:rPr>
+                <w:rFonts w:ascii="BRH Malayalam Extra" w:hAnsi="BRH Malayalam Extra" w:cs="BRH Malayalam Extra"/>
+                <w:sz w:val="40"/>
+                <w:szCs w:val="40"/>
+                <w:lang w:val="en-IN" w:eastAsia="en-IN"/>
+              </w:rPr>
+              <w:t>tz | b±y—Yx |</w:t>
+            </w:r>
+          </w:p>
+        </w:tc>
+        <w:tc>
+          <w:tcPr>
+            <w:tcW w:w="5528" w:type="dxa"/>
+            <w:tcBorders>
+              <w:top w:val="single" w:sz="4" w:space="0" w:color="000000"/>
+              <w:left w:val="single" w:sz="4" w:space="0" w:color="000000"/>
+              <w:bottom w:val="single" w:sz="4" w:space="0" w:color="000000"/>
+              <w:right w:val="single" w:sz="4" w:space="0" w:color="000000"/>
+            </w:tcBorders>
+            <w:shd w:val="clear" w:color="auto" w:fill="auto"/>
+          </w:tcPr>
+          <w:p>
+            <w:pPr>
+              <w:spacing w:before="0" w:line="240" w:lineRule="auto"/>
+              <w:ind w:left="176"/>
+              <w:rPr>
+                <w:rFonts w:ascii="BRH Malayalam Extra" w:hAnsi="BRH Malayalam Extra" w:cs="BRH Malayalam Extra"/>
+                <w:sz w:val="36"/>
+                <w:szCs w:val="36"/>
+                <w:lang w:val="en-IN" w:eastAsia="en-IN"/>
+              </w:rPr>
+            </w:pPr>
+            <w:r>
+              <w:rPr>
+                <w:rFonts w:ascii="BRH Malayalam Extra" w:hAnsi="BRH Malayalam Extra" w:cs="BRH Malayalam Extra"/>
                 <w:sz w:val="40"/>
                 <w:szCs w:val="40"/>
                 <w:lang w:val="en-IN" w:eastAsia="en-IN"/>
@@ -1378,25 +1744,7 @@
           <w:sz w:val="32"/>
           <w:szCs w:val="32"/>
         </w:rPr>
-        <w:t>(</w:t>
-      </w:r>
-      <w:proofErr w:type="gramStart"/>
-      <w:r>
-        <w:rPr>
-          <w:bCs/>
-          <w:sz w:val="32"/>
-          <w:szCs w:val="32"/>
-        </w:rPr>
-        <w:t>ignore</w:t>
-      </w:r>
-      <w:proofErr w:type="gramEnd"/>
-      <w:r>
-        <w:rPr>
-          <w:bCs/>
-          <w:sz w:val="32"/>
-          <w:szCs w:val="32"/>
-        </w:rPr>
-        <w:t xml:space="preserve"> those which are already incorporated in your book’s version and date)</w:t>
+        <w:t>(ignore those which are already incorporated in your book’s version and date)</w:t>
       </w:r>
     </w:p>
     <w:tbl>
@@ -1572,6 +1920,7 @@
                 <w:sz w:val="28"/>
                 <w:szCs w:val="28"/>
               </w:rPr>
+              <w:lastRenderedPageBreak/>
               <w:t>TS 1.8.1</w:t>
             </w:r>
             <w:r>
@@ -1671,26 +2020,16 @@
                 <w:sz w:val="28"/>
                 <w:szCs w:val="28"/>
               </w:rPr>
-              <w:t xml:space="preserve">Panchaati No. </w:t>
-            </w:r>
-            <w:proofErr w:type="gramStart"/>
+              <w:t xml:space="preserve">Panchaati No. -  </w:t>
+            </w:r>
             <w:r>
               <w:rPr>
                 <w:b/>
                 <w:sz w:val="28"/>
                 <w:szCs w:val="28"/>
               </w:rPr>
-              <w:t xml:space="preserve">-  </w:t>
-            </w:r>
-            <w:r>
-              <w:rPr>
-                <w:b/>
-                <w:sz w:val="28"/>
-                <w:szCs w:val="28"/>
-              </w:rPr>
               <w:t>20</w:t>
             </w:r>
-            <w:proofErr w:type="gramEnd"/>
           </w:p>
         </w:tc>
         <w:tc>
@@ -1875,7 +2214,6 @@
           <w:szCs w:val="32"/>
           <w:u w:val="single"/>
         </w:rPr>
-        <w:lastRenderedPageBreak/>
         <w:t>==================</w:t>
       </w:r>
     </w:p>
@@ -2024,25 +2362,7 @@
           <w:sz w:val="32"/>
           <w:szCs w:val="32"/>
         </w:rPr>
-        <w:t>(</w:t>
-      </w:r>
-      <w:proofErr w:type="gramStart"/>
-      <w:r>
-        <w:rPr>
-          <w:bCs/>
-          <w:sz w:val="32"/>
-          <w:szCs w:val="32"/>
-        </w:rPr>
-        <w:t>ignore</w:t>
-      </w:r>
-      <w:proofErr w:type="gramEnd"/>
-      <w:r>
-        <w:rPr>
-          <w:bCs/>
-          <w:sz w:val="32"/>
-          <w:szCs w:val="32"/>
-        </w:rPr>
-        <w:t xml:space="preserve"> those which are already incorporated in your book’s version and date)</w:t>
+        <w:t>(ignore those which are already incorporated in your book’s version and date)</w:t>
       </w:r>
     </w:p>
     <w:tbl>
@@ -2297,26 +2617,16 @@
                 <w:sz w:val="28"/>
                 <w:szCs w:val="28"/>
               </w:rPr>
-              <w:t xml:space="preserve">Panchaati No. </w:t>
-            </w:r>
-            <w:proofErr w:type="gramStart"/>
+              <w:t xml:space="preserve">Panchaati No. -  </w:t>
+            </w:r>
             <w:r>
               <w:rPr>
                 <w:b/>
                 <w:sz w:val="28"/>
                 <w:szCs w:val="28"/>
               </w:rPr>
-              <w:t xml:space="preserve">-  </w:t>
-            </w:r>
-            <w:r>
-              <w:rPr>
-                <w:b/>
-                <w:sz w:val="28"/>
-                <w:szCs w:val="28"/>
-              </w:rPr>
               <w:t>18</w:t>
             </w:r>
-            <w:proofErr w:type="gramEnd"/>
           </w:p>
         </w:tc>
         <w:tc>
@@ -2817,25 +3127,7 @@
           <w:sz w:val="32"/>
           <w:szCs w:val="32"/>
         </w:rPr>
-        <w:t>(</w:t>
-      </w:r>
-      <w:proofErr w:type="gramStart"/>
-      <w:r>
-        <w:rPr>
-          <w:bCs/>
-          <w:sz w:val="32"/>
-          <w:szCs w:val="32"/>
-        </w:rPr>
-        <w:t>ignore</w:t>
-      </w:r>
-      <w:proofErr w:type="gramEnd"/>
-      <w:r>
-        <w:rPr>
-          <w:bCs/>
-          <w:sz w:val="32"/>
-          <w:szCs w:val="32"/>
-        </w:rPr>
-        <w:t xml:space="preserve"> those which are already incorporated in your book’s version and date)</w:t>
+        <w:t>(ignore those which are already incorporated in your book’s version and date)</w:t>
       </w:r>
     </w:p>
     <w:tbl>
@@ -3011,6 +3303,7 @@
                 <w:sz w:val="28"/>
                 <w:szCs w:val="28"/>
               </w:rPr>
+              <w:lastRenderedPageBreak/>
               <w:t>TS 1.8.</w:t>
             </w:r>
             <w:r>
@@ -3120,26 +3413,16 @@
                 <w:sz w:val="28"/>
                 <w:szCs w:val="28"/>
               </w:rPr>
-              <w:t xml:space="preserve">Panchaati No. </w:t>
-            </w:r>
-            <w:proofErr w:type="gramStart"/>
+              <w:t xml:space="preserve">Panchaati No. -  </w:t>
+            </w:r>
             <w:r>
               <w:rPr>
                 <w:b/>
                 <w:sz w:val="28"/>
                 <w:szCs w:val="28"/>
               </w:rPr>
-              <w:t xml:space="preserve">-  </w:t>
-            </w:r>
-            <w:r>
-              <w:rPr>
-                <w:b/>
-                <w:sz w:val="28"/>
-                <w:szCs w:val="28"/>
-              </w:rPr>
               <w:t>1</w:t>
             </w:r>
-            <w:proofErr w:type="gramEnd"/>
           </w:p>
         </w:tc>
         <w:tc>
@@ -3351,7 +3634,6 @@
                 <w:sz w:val="28"/>
                 <w:szCs w:val="28"/>
               </w:rPr>
-              <w:lastRenderedPageBreak/>
               <w:t>TS 1.8.</w:t>
             </w:r>
             <w:r>
@@ -3452,26 +3734,16 @@
                 <w:sz w:val="28"/>
                 <w:szCs w:val="28"/>
               </w:rPr>
-              <w:t xml:space="preserve">Panchaati No. </w:t>
-            </w:r>
-            <w:proofErr w:type="gramStart"/>
+              <w:t xml:space="preserve">Panchaati No. -  </w:t>
+            </w:r>
             <w:r>
               <w:rPr>
                 <w:b/>
                 <w:sz w:val="28"/>
                 <w:szCs w:val="28"/>
               </w:rPr>
-              <w:t xml:space="preserve">-  </w:t>
-            </w:r>
-            <w:r>
-              <w:rPr>
-                <w:b/>
-                <w:sz w:val="28"/>
-                <w:szCs w:val="28"/>
-              </w:rPr>
               <w:t>17</w:t>
             </w:r>
-            <w:proofErr w:type="gramEnd"/>
           </w:p>
         </w:tc>
         <w:tc>
@@ -3509,18 +3781,8 @@
                 <w:sz w:val="40"/>
                 <w:szCs w:val="36"/>
               </w:rPr>
-              <w:t xml:space="preserve">—jsy </w:t>
-            </w:r>
-            <w:proofErr w:type="gramStart"/>
-            <w:r>
-              <w:rPr>
-                <w:rFonts w:ascii="BRH Malayalam Extra" w:hAnsi="BRH Malayalam Extra" w:cs="BRH Malayalam Extra"/>
-                <w:sz w:val="40"/>
-                <w:szCs w:val="36"/>
-              </w:rPr>
-              <w:t>gxª.tsð</w:t>
-            </w:r>
-            <w:proofErr w:type="gramEnd"/>
+              <w:t>—jsy gxª.tsð</w:t>
+            </w:r>
             <w:r>
               <w:rPr>
                 <w:rFonts w:ascii="BRH Malayalam Extra" w:hAnsi="BRH Malayalam Extra" w:cs="BRH Malayalam Extra"/>
@@ -3585,18 +3847,8 @@
                 <w:sz w:val="40"/>
                 <w:szCs w:val="36"/>
               </w:rPr>
-              <w:t xml:space="preserve">—sy </w:t>
-            </w:r>
-            <w:proofErr w:type="gramStart"/>
-            <w:r>
-              <w:rPr>
-                <w:rFonts w:ascii="BRH Malayalam Extra" w:hAnsi="BRH Malayalam Extra" w:cs="BRH Malayalam Extra"/>
-                <w:sz w:val="40"/>
-                <w:szCs w:val="36"/>
-              </w:rPr>
-              <w:t>gxª.tsð</w:t>
-            </w:r>
-            <w:proofErr w:type="gramEnd"/>
+              <w:t>—sy gxª.tsð</w:t>
+            </w:r>
             <w:r>
               <w:rPr>
                 <w:rFonts w:ascii="BRH Malayalam Extra" w:hAnsi="BRH Malayalam Extra" w:cs="BRH Malayalam Extra"/>
@@ -3774,26 +4026,16 @@
                 <w:sz w:val="28"/>
                 <w:szCs w:val="28"/>
               </w:rPr>
-              <w:t xml:space="preserve">Panchaati No. </w:t>
-            </w:r>
-            <w:proofErr w:type="gramStart"/>
+              <w:t xml:space="preserve">Panchaati No. -  </w:t>
+            </w:r>
             <w:r>
               <w:rPr>
                 <w:b/>
                 <w:sz w:val="28"/>
                 <w:szCs w:val="28"/>
               </w:rPr>
-              <w:t xml:space="preserve">-  </w:t>
-            </w:r>
-            <w:r>
-              <w:rPr>
-                <w:b/>
-                <w:sz w:val="28"/>
-                <w:szCs w:val="28"/>
-              </w:rPr>
               <w:t>33</w:t>
             </w:r>
-            <w:proofErr w:type="gramEnd"/>
           </w:p>
         </w:tc>
         <w:tc>
@@ -4416,9 +4658,8 @@
                 <w:sz w:val="28"/>
                 <w:szCs w:val="28"/>
               </w:rPr>
-              <w:t xml:space="preserve">Panchaati No. </w:t>
-            </w:r>
-            <w:proofErr w:type="gramStart"/>
+              <w:t xml:space="preserve">Panchaati No. -  </w:t>
+            </w:r>
             <w:r>
               <w:rPr>
                 <w:rFonts w:cs="Arial"/>
@@ -4427,19 +4668,8 @@
                 <w:sz w:val="28"/>
                 <w:szCs w:val="28"/>
               </w:rPr>
-              <w:t xml:space="preserve">-  </w:t>
-            </w:r>
-            <w:r>
-              <w:rPr>
-                <w:rFonts w:cs="Arial"/>
-                <w:b/>
-                <w:bCs/>
-                <w:sz w:val="28"/>
-                <w:szCs w:val="28"/>
-              </w:rPr>
               <w:t>37</w:t>
             </w:r>
-            <w:proofErr w:type="gramEnd"/>
           </w:p>
         </w:tc>
         <w:tc>
@@ -4849,25 +5079,7 @@
           <w:sz w:val="32"/>
           <w:szCs w:val="32"/>
         </w:rPr>
-        <w:t>(</w:t>
-      </w:r>
-      <w:proofErr w:type="gramStart"/>
-      <w:r>
-        <w:rPr>
-          <w:bCs/>
-          <w:sz w:val="32"/>
-          <w:szCs w:val="32"/>
-        </w:rPr>
-        <w:t>ignore</w:t>
-      </w:r>
-      <w:proofErr w:type="gramEnd"/>
-      <w:r>
-        <w:rPr>
-          <w:bCs/>
-          <w:sz w:val="32"/>
-          <w:szCs w:val="32"/>
-        </w:rPr>
-        <w:t xml:space="preserve"> those which are already incorporated in your book’s version and date)</w:t>
+        <w:t>(ignore those which are already incorporated in your book’s version and date)</w:t>
       </w:r>
     </w:p>
     <w:tbl>
@@ -5038,6 +5250,7 @@
                 <w:sz w:val="28"/>
                 <w:szCs w:val="32"/>
               </w:rPr>
+              <w:lastRenderedPageBreak/>
               <w:t>Padam Correction = None</w:t>
             </w:r>
           </w:p>
@@ -5074,7 +5287,6 @@
                 <w:sz w:val="28"/>
                 <w:szCs w:val="32"/>
               </w:rPr>
-              <w:lastRenderedPageBreak/>
               <w:t>Vaakyam Corrections = None</w:t>
             </w:r>
           </w:p>
@@ -5108,7 +5320,6 @@
                 <w:sz w:val="28"/>
                 <w:szCs w:val="32"/>
               </w:rPr>
-              <w:lastRenderedPageBreak/>
               <w:t>Padam Correction = None</w:t>
             </w:r>
           </w:p>
@@ -5379,25 +5590,7 @@
           <w:sz w:val="32"/>
           <w:szCs w:val="32"/>
         </w:rPr>
-        <w:t>(</w:t>
-      </w:r>
-      <w:proofErr w:type="gramStart"/>
-      <w:r>
-        <w:rPr>
-          <w:bCs/>
-          <w:sz w:val="32"/>
-          <w:szCs w:val="32"/>
-        </w:rPr>
-        <w:t>ignore</w:t>
-      </w:r>
-      <w:proofErr w:type="gramEnd"/>
-      <w:r>
-        <w:rPr>
-          <w:bCs/>
-          <w:sz w:val="32"/>
-          <w:szCs w:val="32"/>
-        </w:rPr>
-        <w:t xml:space="preserve"> those which are already incorporated in your book’s version and date)</w:t>
+        <w:t>(ignore those which are already incorporated in your book’s version and date)</w:t>
       </w:r>
     </w:p>
     <w:tbl>
@@ -5653,17 +5846,8 @@
                 <w:sz w:val="28"/>
                 <w:szCs w:val="28"/>
               </w:rPr>
-              <w:t xml:space="preserve">Panchaati No. </w:t>
-            </w:r>
-            <w:proofErr w:type="gramStart"/>
-            <w:r>
-              <w:rPr>
-                <w:sz w:val="28"/>
-                <w:szCs w:val="28"/>
-              </w:rPr>
-              <w:t>-  9</w:t>
-            </w:r>
-            <w:proofErr w:type="gramEnd"/>
+              <w:t>Panchaati No. -  9</w:t>
+            </w:r>
           </w:p>
         </w:tc>
         <w:tc>
@@ -6016,17 +6200,7 @@
                 <w:sz w:val="28"/>
                 <w:szCs w:val="28"/>
               </w:rPr>
-              <w:t xml:space="preserve">Panchaati No. </w:t>
-            </w:r>
-            <w:proofErr w:type="gramStart"/>
-            <w:r>
-              <w:rPr>
-                <w:rFonts w:cs="Arial"/>
-                <w:bCs/>
-                <w:sz w:val="28"/>
-                <w:szCs w:val="28"/>
-              </w:rPr>
-              <w:t xml:space="preserve">-  </w:t>
+              <w:t xml:space="preserve">Panchaati No. -  </w:t>
             </w:r>
             <w:r>
               <w:rPr>
@@ -6037,7 +6211,6 @@
               </w:rPr>
               <w:t>13</w:t>
             </w:r>
-            <w:proofErr w:type="gramEnd"/>
           </w:p>
         </w:tc>
         <w:tc>
@@ -6439,17 +6612,7 @@
                 <w:sz w:val="28"/>
                 <w:szCs w:val="28"/>
               </w:rPr>
-              <w:t xml:space="preserve">Panchaati No. </w:t>
-            </w:r>
-            <w:proofErr w:type="gramStart"/>
-            <w:r>
-              <w:rPr>
-                <w:rFonts w:cs="Arial"/>
-                <w:bCs/>
-                <w:sz w:val="28"/>
-                <w:szCs w:val="28"/>
-              </w:rPr>
-              <w:t xml:space="preserve">-  </w:t>
+              <w:t xml:space="preserve">Panchaati No. -  </w:t>
             </w:r>
             <w:r>
               <w:rPr>
@@ -6460,7 +6623,6 @@
               </w:rPr>
               <w:t>18</w:t>
             </w:r>
-            <w:proofErr w:type="gramEnd"/>
           </w:p>
         </w:tc>
         <w:tc>
@@ -6777,17 +6939,7 @@
                 <w:sz w:val="28"/>
                 <w:szCs w:val="28"/>
               </w:rPr>
-              <w:t xml:space="preserve">Panchaati No. </w:t>
-            </w:r>
-            <w:proofErr w:type="gramStart"/>
-            <w:r>
-              <w:rPr>
-                <w:rFonts w:cs="Arial"/>
-                <w:bCs/>
-                <w:sz w:val="28"/>
-                <w:szCs w:val="28"/>
-              </w:rPr>
-              <w:t xml:space="preserve">-  </w:t>
+              <w:t xml:space="preserve">Panchaati No. -  </w:t>
             </w:r>
             <w:r>
               <w:rPr>
@@ -6798,7 +6950,6 @@
               </w:rPr>
               <w:t>21</w:t>
             </w:r>
-            <w:proofErr w:type="gramEnd"/>
           </w:p>
         </w:tc>
         <w:tc>
@@ -7286,17 +7437,7 @@
                 <w:sz w:val="28"/>
                 <w:szCs w:val="28"/>
               </w:rPr>
-              <w:t xml:space="preserve">Panchaati No. </w:t>
-            </w:r>
-            <w:proofErr w:type="gramStart"/>
-            <w:r>
-              <w:rPr>
-                <w:rFonts w:cs="Arial"/>
-                <w:bCs/>
-                <w:sz w:val="28"/>
-                <w:szCs w:val="28"/>
-              </w:rPr>
-              <w:t xml:space="preserve">-  </w:t>
+              <w:t xml:space="preserve">Panchaati No. -  </w:t>
             </w:r>
             <w:r>
               <w:rPr>
@@ -7307,7 +7448,6 @@
               </w:rPr>
               <w:t>34</w:t>
             </w:r>
-            <w:proofErr w:type="gramEnd"/>
           </w:p>
         </w:tc>
         <w:tc>
@@ -7815,17 +7955,7 @@
                 <w:sz w:val="28"/>
                 <w:szCs w:val="28"/>
               </w:rPr>
-              <w:t xml:space="preserve">Panchaati No. </w:t>
-            </w:r>
-            <w:proofErr w:type="gramStart"/>
-            <w:r>
-              <w:rPr>
-                <w:rFonts w:cs="Arial"/>
-                <w:bCs/>
-                <w:sz w:val="28"/>
-                <w:szCs w:val="28"/>
-              </w:rPr>
-              <w:t xml:space="preserve">-  </w:t>
+              <w:t xml:space="preserve">Panchaati No. -  </w:t>
             </w:r>
             <w:r>
               <w:rPr>
@@ -7836,7 +7966,6 @@
               </w:rPr>
               <w:t>35</w:t>
             </w:r>
-            <w:proofErr w:type="gramEnd"/>
           </w:p>
         </w:tc>
         <w:tc>
@@ -8409,17 +8538,7 @@
                 <w:sz w:val="28"/>
                 <w:szCs w:val="28"/>
               </w:rPr>
-              <w:t xml:space="preserve">Panchaati No. </w:t>
-            </w:r>
-            <w:proofErr w:type="gramStart"/>
-            <w:r>
-              <w:rPr>
-                <w:rFonts w:cs="Arial"/>
-                <w:bCs/>
-                <w:sz w:val="28"/>
-                <w:szCs w:val="28"/>
-              </w:rPr>
-              <w:t xml:space="preserve">-  </w:t>
+              <w:t xml:space="preserve">Panchaati No. -  </w:t>
             </w:r>
             <w:r>
               <w:rPr>
@@ -8430,7 +8549,6 @@
               </w:rPr>
               <w:t>38</w:t>
             </w:r>
-            <w:proofErr w:type="gramEnd"/>
           </w:p>
         </w:tc>
         <w:tc>
@@ -8686,19 +8804,8 @@
                 <w:sz w:val="28"/>
                 <w:szCs w:val="28"/>
               </w:rPr>
-              <w:t xml:space="preserve">Panchaati No. </w:t>
-            </w:r>
-            <w:proofErr w:type="gramStart"/>
-            <w:r>
-              <w:rPr>
-                <w:rFonts w:cs="Arial"/>
-                <w:bCs/>
-                <w:sz w:val="28"/>
-                <w:szCs w:val="28"/>
-              </w:rPr>
-              <w:t>-  38</w:t>
-            </w:r>
-            <w:proofErr w:type="gramEnd"/>
+              <w:t>Panchaati No. -  38</w:t>
+            </w:r>
           </w:p>
         </w:tc>
         <w:tc>
@@ -9225,25 +9332,7 @@
           <w:sz w:val="32"/>
           <w:szCs w:val="32"/>
         </w:rPr>
-        <w:t>(</w:t>
-      </w:r>
-      <w:proofErr w:type="gramStart"/>
-      <w:r>
-        <w:rPr>
-          <w:bCs/>
-          <w:sz w:val="32"/>
-          <w:szCs w:val="32"/>
-        </w:rPr>
-        <w:t>ignore</w:t>
-      </w:r>
-      <w:proofErr w:type="gramEnd"/>
-      <w:r>
-        <w:rPr>
-          <w:bCs/>
-          <w:sz w:val="32"/>
-          <w:szCs w:val="32"/>
-        </w:rPr>
-        <w:t xml:space="preserve"> those which are already incorporated in your book’s version and date)</w:t>
+        <w:t>(ignore those which are already incorporated in your book’s version and date)</w:t>
       </w:r>
     </w:p>
     <w:tbl>
@@ -10168,25 +10257,7 @@
                 <w:sz w:val="40"/>
                 <w:szCs w:val="36"/>
               </w:rPr>
-              <w:t xml:space="preserve"> - </w:t>
-            </w:r>
-            <w:proofErr w:type="gramStart"/>
-            <w:r>
-              <w:rPr>
-                <w:rFonts w:ascii="BRH Malayalam Extra" w:hAnsi="BRH Malayalam Extra" w:cs="BRH Malayalam Extra"/>
-                <w:sz w:val="40"/>
-                <w:szCs w:val="36"/>
-              </w:rPr>
-              <w:t>[ ]</w:t>
-            </w:r>
-            <w:proofErr w:type="gramEnd"/>
-            <w:r>
-              <w:rPr>
-                <w:rFonts w:ascii="BRH Malayalam Extra" w:hAnsi="BRH Malayalam Extra" w:cs="BRH Malayalam Extra"/>
-                <w:sz w:val="40"/>
-                <w:szCs w:val="36"/>
-              </w:rPr>
-              <w:t xml:space="preserve"> </w:t>
+              <w:t xml:space="preserve"> - [ ] </w:t>
             </w:r>
             <w:r>
               <w:rPr>
@@ -10279,25 +10350,7 @@
                 <w:sz w:val="40"/>
                 <w:szCs w:val="36"/>
               </w:rPr>
-              <w:t xml:space="preserve"> - </w:t>
-            </w:r>
-            <w:proofErr w:type="gramStart"/>
-            <w:r>
-              <w:rPr>
-                <w:rFonts w:ascii="BRH Malayalam Extra" w:hAnsi="BRH Malayalam Extra" w:cs="BRH Malayalam Extra"/>
-                <w:sz w:val="40"/>
-                <w:szCs w:val="36"/>
-              </w:rPr>
-              <w:t>[ ]</w:t>
-            </w:r>
-            <w:proofErr w:type="gramEnd"/>
-            <w:r>
-              <w:rPr>
-                <w:rFonts w:ascii="BRH Malayalam Extra" w:hAnsi="BRH Malayalam Extra" w:cs="BRH Malayalam Extra"/>
-                <w:sz w:val="40"/>
-                <w:szCs w:val="36"/>
-              </w:rPr>
-              <w:t xml:space="preserve"> </w:t>
+              <w:t xml:space="preserve"> - [ ] </w:t>
             </w:r>
             <w:r>
               <w:rPr>
@@ -11038,23 +11091,7 @@
           <w:b/>
           <w:bCs/>
         </w:rPr>
-        <w:t>(</w:t>
-      </w:r>
-      <w:proofErr w:type="gramStart"/>
-      <w:r>
-        <w:rPr>
-          <w:b/>
-          <w:bCs/>
-        </w:rPr>
-        <w:t>ignore</w:t>
-      </w:r>
-      <w:proofErr w:type="gramEnd"/>
-      <w:r>
-        <w:rPr>
-          <w:b/>
-          <w:bCs/>
-        </w:rPr>
-        <w:t xml:space="preserve"> those which are already incorporated in your book’s version and date)</w:t>
+        <w:t>(ignore those which are already incorporated in your book’s version and date)</w:t>
       </w:r>
     </w:p>
     <w:tbl>
@@ -12395,25 +12432,7 @@
                 <w:sz w:val="40"/>
                 <w:szCs w:val="36"/>
               </w:rPr>
-              <w:t xml:space="preserve"> </w:t>
-            </w:r>
-            <w:proofErr w:type="gramStart"/>
-            <w:r>
-              <w:rPr>
-                <w:rFonts w:ascii="BRH Malayalam Extra" w:hAnsi="BRH Malayalam Extra" w:cs="BRH Malayalam Extra"/>
-                <w:sz w:val="40"/>
-                <w:szCs w:val="36"/>
-              </w:rPr>
-              <w:t>( )</w:t>
-            </w:r>
-            <w:proofErr w:type="gramEnd"/>
-            <w:r>
-              <w:rPr>
-                <w:rFonts w:ascii="BRH Malayalam Extra" w:hAnsi="BRH Malayalam Extra" w:cs="BRH Malayalam Extra"/>
-                <w:sz w:val="40"/>
-                <w:szCs w:val="36"/>
-              </w:rPr>
-              <w:t xml:space="preserve"> </w:t>
+              <w:t xml:space="preserve"> ( ) </w:t>
             </w:r>
           </w:p>
           <w:p>
@@ -12544,25 +12563,7 @@
                 <w:sz w:val="40"/>
                 <w:szCs w:val="36"/>
               </w:rPr>
-              <w:t xml:space="preserve">ËZõ </w:t>
-            </w:r>
-            <w:proofErr w:type="gramStart"/>
-            <w:r>
-              <w:rPr>
-                <w:rFonts w:ascii="BRH Malayalam Extra" w:hAnsi="BRH Malayalam Extra" w:cs="BRH Malayalam Extra"/>
-                <w:sz w:val="40"/>
-                <w:szCs w:val="36"/>
-              </w:rPr>
-              <w:t>( )</w:t>
-            </w:r>
-            <w:proofErr w:type="gramEnd"/>
-            <w:r>
-              <w:rPr>
-                <w:rFonts w:ascii="BRH Malayalam Extra" w:hAnsi="BRH Malayalam Extra" w:cs="BRH Malayalam Extra"/>
-                <w:sz w:val="40"/>
-                <w:szCs w:val="36"/>
-              </w:rPr>
-              <w:t xml:space="preserve"> </w:t>
+              <w:t xml:space="preserve">ËZõ ( ) </w:t>
             </w:r>
           </w:p>
           <w:p>
@@ -15021,27 +15022,7 @@
           <w:sz w:val="32"/>
           <w:szCs w:val="32"/>
         </w:rPr>
-        <w:t>(</w:t>
-      </w:r>
-      <w:proofErr w:type="gramStart"/>
-      <w:r>
-        <w:rPr>
-          <w:b/>
-          <w:bCs/>
-          <w:sz w:val="32"/>
-          <w:szCs w:val="32"/>
-        </w:rPr>
-        <w:t>ignore</w:t>
-      </w:r>
-      <w:proofErr w:type="gramEnd"/>
-      <w:r>
-        <w:rPr>
-          <w:b/>
-          <w:bCs/>
-          <w:sz w:val="32"/>
-          <w:szCs w:val="32"/>
-        </w:rPr>
-        <w:t xml:space="preserve"> those which are already incorporated in your book’s version and date)</w:t>
+        <w:t>(ignore those which are already incorporated in your book’s version and date)</w:t>
       </w:r>
     </w:p>
     <w:tbl>

</xml_diff>